<commit_message>
Added the thermochemistry task to the workshop
</commit_message>
<xml_diff>
--- a/Introduction_to_kmcos.docx
+++ b/Introduction_to_kmcos.docx
@@ -10261,14 +10261,27 @@
         <w:lastRenderedPageBreak/>
         <w:t xml:space="preserve">Figure </w:t>
       </w:r>
-      <w:fldSimple w:instr=" SEQ Figure \* ARABIC ">
-        <w:r>
-          <w:rPr>
-            <w:noProof/>
-          </w:rPr>
-          <w:t>1</w:t>
-        </w:r>
-      </w:fldSimple>
+      <w:r>
+        <w:fldChar w:fldCharType="begin"/>
+      </w:r>
+      <w:r>
+        <w:instrText xml:space="preserve"> SEQ Figure \* ARABIC </w:instrText>
+      </w:r>
+      <w:r>
+        <w:fldChar w:fldCharType="separate"/>
+      </w:r>
+      <w:r>
+        <w:rPr>
+          <w:noProof/>
+        </w:rPr>
+        <w:t>1</w:t>
+      </w:r>
+      <w:r>
+        <w:rPr>
+          <w:noProof/>
+        </w:rPr>
+        <w:fldChar w:fldCharType="end"/>
+      </w:r>
       <w:bookmarkEnd w:id="30"/>
       <w:r>
         <w:t>. Top view of the structure of the RuO</w:t>
@@ -18755,11 +18768,24 @@
       <w:r>
         <w:t xml:space="preserve">Figure </w:t>
       </w:r>
-      <w:fldSimple w:instr=" SEQ Figure \* ARABIC ">
-        <w:r>
-          <w:t>2</w:t>
-        </w:r>
-      </w:fldSimple>
+      <w:r>
+        <w:fldChar w:fldCharType="begin"/>
+      </w:r>
+      <w:r>
+        <w:instrText xml:space="preserve"> SEQ Fig</w:instrText>
+      </w:r>
+      <w:r>
+        <w:instrText xml:space="preserve">ure \* ARABIC </w:instrText>
+      </w:r>
+      <w:r>
+        <w:fldChar w:fldCharType="separate"/>
+      </w:r>
+      <w:r>
+        <w:t>2</w:t>
+      </w:r>
+      <w:r>
+        <w:fldChar w:fldCharType="end"/>
+      </w:r>
       <w:bookmarkEnd w:id="53"/>
       <w:r>
         <w:t>. Structure of a kmcos model.</w:t>
@@ -20330,6 +20356,186 @@
         <w:t>.</w:t>
       </w:r>
     </w:p>
+    <w:p>
+      <w:pPr>
+        <w:spacing w:after="0"/>
+      </w:pPr>
+      <w:r>
+        <w:t xml:space="preserve">We will check the temperatures: </w:t>
+      </w:r>
+      <w:r>
+        <w:t>TemperaturesToCheck = [100, 300, 500, 800]</w:t>
+      </w:r>
+    </w:p>
+    <w:p>
+      <w:pPr>
+        <w:spacing w:after="0"/>
+      </w:pPr>
+      <w:r>
+        <w:t xml:space="preserve">We can change the temperature using the syntax: </w:t>
+      </w:r>
+      <w:r>
+        <w:t>model.parameters.T = T_value</w:t>
+      </w:r>
+    </w:p>
+    <w:p>
+      <w:pPr>
+        <w:spacing w:after="0"/>
+      </w:pPr>
+      <w:r>
+        <w:t xml:space="preserve">Then check the rate constant at each temperature using syntax like: </w:t>
+      </w:r>
+      <w:r>
+        <w:t>model.rate_constants.by_name('CO_desorption_bridge')</w:t>
+      </w:r>
+    </w:p>
+    <w:p>
+      <w:pPr>
+        <w:spacing w:after="0"/>
+      </w:pPr>
+    </w:p>
+    <w:p>
+      <w:pPr>
+        <w:spacing w:after="0"/>
+      </w:pPr>
+      <w:r>
+        <w:t xml:space="preserve">Inside the solutions directory, we have: </w:t>
+      </w:r>
+    </w:p>
+    <w:p>
+      <w:pPr>
+        <w:spacing w:after="0"/>
+        <w:ind w:firstLine="720"/>
+      </w:pPr>
+      <w:r>
+        <w:t>COoxRuO2_w_janaf_local_smart</w:t>
+      </w:r>
+      <w:r>
+        <w:t xml:space="preserve"> </w:t>
+      </w:r>
+    </w:p>
+    <w:p>
+      <w:pPr>
+        <w:spacing w:after="0"/>
+        <w:ind w:firstLine="720"/>
+      </w:pPr>
+      <w:r>
+        <w:t>COoxRuO2_w_ase_local_smart</w:t>
+      </w:r>
+    </w:p>
+    <w:p>
+      <w:pPr>
+        <w:spacing w:after="0"/>
+      </w:pPr>
+      <w:r>
+        <w:t xml:space="preserve">Inside each of those directories is a runfile that produces </w:t>
+      </w:r>
+      <w:r>
+        <w:t>StackedArray.csv</w:t>
+      </w:r>
+    </w:p>
+    <w:p>
+      <w:pPr>
+        <w:spacing w:after="0"/>
+      </w:pPr>
+      <w:r>
+        <w:t xml:space="preserve">The two directories </w:t>
+      </w:r>
+      <w:r>
+        <w:t>StackedArray.csv</w:t>
+      </w:r>
+      <w:r>
+        <w:t xml:space="preserve"> values are consolidated in </w:t>
+      </w:r>
+      <w:r>
+        <w:t>ThermoChemistryComparison.xlsx</w:t>
+      </w:r>
+      <w:r>
+        <w:t xml:space="preserve"> of the solutions.  Inside this excel file, the ratio of the ASE rate divided by the JANAF rate is taken. </w:t>
+      </w:r>
+      <w:r>
+        <w:t xml:space="preserve">The ASE rates are lower than the JANAF rates, indicating that the ASE rates have a higher barrier (so more high energy gas states). </w:t>
+      </w:r>
+      <w:r>
+        <w:t xml:space="preserve">For each of the temperatures investigated, we then compare this ratio the expression e^(-dE/RT) where dE is difference in energies. Looking at values of 1000 J/mol to 15,000 J/mol in the columns to the right hand side of the excel file, we see that the ASE way differs from the JANAF way by around 10,000 J/mol (+/- 5000 J/mol) for this system with the current settings.  While this is significant, it is considered within the uncertainties of DFT calculations which are around 20,000 J/mol for this application. Thus, we can say that the ASE way has been implemented sufficiently correctly here, and </w:t>
+      </w:r>
+      <w:r>
+        <w:t>is adequately accurate for research purposes.</w:t>
+      </w:r>
+    </w:p>
+    <w:p>
+      <w:pPr>
+        <w:spacing w:after="0"/>
+      </w:pPr>
+    </w:p>
+    <w:p>
+      <w:pPr>
+        <w:spacing w:after="0"/>
+      </w:pPr>
+      <w:r>
+        <w:t>There are s</w:t>
+      </w:r>
+      <w:r>
+        <w:t xml:space="preserve">ome caveats about the entropy approximations of the ASE way. In addition to the entropy approximations, there is also the Zero Point Energy </w:t>
+      </w:r>
+      <w:r>
+        <w:t>(ZPE)</w:t>
+      </w:r>
+      <w:r>
+        <w:t xml:space="preserve"> </w:t>
+      </w:r>
+      <w:r>
+        <w:t>correction</w:t>
+      </w:r>
+      <w:r>
+        <w:t>. The JANAF way has Zero Point Energy correction inherently within it, for the gas phase values. The ASE way does not. In principle, KMCOS may later add the Zero Point Energy correction but currently does not.</w:t>
+      </w:r>
+      <w:r>
+        <w:t xml:space="preserve"> The ZPE correction is not so important for small molecules (&lt;5 atoms) but can become more important for larger molecules.</w:t>
+      </w:r>
+      <w:r>
+        <w:t xml:space="preserve"> Additionally, KMCOS currently assumes all vibrational modes are harmonic and ignores rotational modes. </w:t>
+      </w:r>
+      <w:r>
+        <w:t xml:space="preserve">Furthermore, in this example, the vibrational modes of the adsorbate were neglected (which brings the adsorbate energy a little closer to the gas phase energy).  It is better to include the adsorbate </w:t>
+      </w:r>
+      <w:r>
+        <w:t xml:space="preserve">vibrational modes also. This is possible in kmcos by adding species into the species class at </w:t>
+      </w:r>
+      <w:r>
+        <w:t>kmcos\kmcos</w:t>
+      </w:r>
+      <w:r>
+        <w:t>\s</w:t>
+      </w:r>
+      <w:r>
+        <w:t>pecies</w:t>
+      </w:r>
+      <w:r>
+        <w:t xml:space="preserve">.py </w:t>
+      </w:r>
+      <w:r>
+        <w:t xml:space="preserve">before simulation or </w:t>
+      </w:r>
+      <w:r>
+        <w:t xml:space="preserve">during runtime.  </w:t>
+      </w:r>
+      <w:r>
+        <w:t xml:space="preserve">In the future, such species </w:t>
+      </w:r>
+      <w:r>
+        <w:t xml:space="preserve">information </w:t>
+      </w:r>
+      <w:r>
+        <w:t xml:space="preserve">will be addable during model building </w:t>
+      </w:r>
+      <w:r>
+        <w:t xml:space="preserve">and will then </w:t>
+      </w:r>
+      <w:r>
+        <w:t>become part of the xml and kmc_settings so that kmcos can add the species to the Species class during runtime.</w:t>
+      </w:r>
+    </w:p>
     <w:p/>
     <w:p>
       <w:pPr>
@@ -20466,7 +20672,11 @@
         <w:t>Radiation Effects in Solids</w:t>
       </w:r>
       <w:r>
-        <w:t>, K. Sickafus, E. Kotomin, and B. Uberuaga, Editors. 2007, Springer Netherlands. p. 1-23.</w:t>
+        <w:t xml:space="preserve">, K. </w:t>
+      </w:r>
+      <w:r>
+        <w:lastRenderedPageBreak/>
+        <w:t>Sickafus, E. Kotomin, and B. Uberuaga, Editors. 2007, Springer Netherlands. p. 1-23.</w:t>
       </w:r>
     </w:p>
     <w:p>
@@ -20777,7 +20987,6 @@
         <w:pStyle w:val="EndNoteBibliography"/>
       </w:pPr>
       <w:r>
-        <w:lastRenderedPageBreak/>
         <w:t>16.</w:t>
       </w:r>
       <w:r>

</xml_diff>

<commit_message>
updating virtual additions instructions
</commit_message>
<xml_diff>
--- a/Introduction_to_kmcos.docx
+++ b/Introduction_to_kmcos.docx
@@ -2287,7 +2287,7 @@
                 <w:noProof/>
                 <w:webHidden/>
               </w:rPr>
-              <w:t>10</w:t>
+              <w:t>11</w:t>
             </w:r>
             <w:r>
               <w:rPr>
@@ -2817,7 +2817,7 @@
                 <w:noProof/>
                 <w:webHidden/>
               </w:rPr>
-              <w:t>11</w:t>
+              <w:t>12</w:t>
             </w:r>
             <w:r>
               <w:rPr>
@@ -2993,7 +2993,7 @@
                 <w:noProof/>
                 <w:webHidden/>
               </w:rPr>
-              <w:t>12</w:t>
+              <w:t>13</w:t>
             </w:r>
             <w:r>
               <w:rPr>
@@ -3083,7 +3083,7 @@
                 <w:noProof/>
                 <w:webHidden/>
               </w:rPr>
-              <w:t>13</w:t>
+              <w:t>14</w:t>
             </w:r>
             <w:r>
               <w:rPr>
@@ -3171,7 +3171,7 @@
                 <w:noProof/>
                 <w:webHidden/>
               </w:rPr>
-              <w:t>13</w:t>
+              <w:t>14</w:t>
             </w:r>
             <w:r>
               <w:rPr>
@@ -3260,7 +3260,7 @@
                 <w:noProof/>
                 <w:webHidden/>
               </w:rPr>
-              <w:t>13</w:t>
+              <w:t>14</w:t>
             </w:r>
             <w:r>
               <w:rPr>
@@ -3348,7 +3348,7 @@
                 <w:noProof/>
                 <w:webHidden/>
               </w:rPr>
-              <w:t>13</w:t>
+              <w:t>14</w:t>
             </w:r>
             <w:r>
               <w:rPr>
@@ -3436,7 +3436,7 @@
                 <w:noProof/>
                 <w:webHidden/>
               </w:rPr>
-              <w:t>13</w:t>
+              <w:t>14</w:t>
             </w:r>
             <w:r>
               <w:rPr>
@@ -3524,7 +3524,7 @@
                 <w:noProof/>
                 <w:webHidden/>
               </w:rPr>
-              <w:t>13</w:t>
+              <w:t>14</w:t>
             </w:r>
             <w:r>
               <w:rPr>
@@ -3612,7 +3612,7 @@
                 <w:noProof/>
                 <w:webHidden/>
               </w:rPr>
-              <w:t>13</w:t>
+              <w:t>14</w:t>
             </w:r>
             <w:r>
               <w:rPr>
@@ -3700,7 +3700,7 @@
                 <w:noProof/>
                 <w:webHidden/>
               </w:rPr>
-              <w:t>14</w:t>
+              <w:t>15</w:t>
             </w:r>
             <w:r>
               <w:rPr>
@@ -3790,7 +3790,7 @@
                 <w:noProof/>
                 <w:webHidden/>
               </w:rPr>
-              <w:t>14</w:t>
+              <w:t>15</w:t>
             </w:r>
             <w:r>
               <w:rPr>
@@ -3880,7 +3880,7 @@
                 <w:noProof/>
                 <w:webHidden/>
               </w:rPr>
-              <w:t>14</w:t>
+              <w:t>15</w:t>
             </w:r>
             <w:r>
               <w:rPr>
@@ -3970,7 +3970,7 @@
                 <w:noProof/>
                 <w:webHidden/>
               </w:rPr>
-              <w:t>14</w:t>
+              <w:t>15</w:t>
             </w:r>
             <w:r>
               <w:rPr>
@@ -4058,7 +4058,7 @@
                 <w:noProof/>
                 <w:webHidden/>
               </w:rPr>
-              <w:t>14</w:t>
+              <w:t>15</w:t>
             </w:r>
             <w:r>
               <w:rPr>
@@ -4146,7 +4146,7 @@
                 <w:noProof/>
                 <w:webHidden/>
               </w:rPr>
-              <w:t>14</w:t>
+              <w:t>15</w:t>
             </w:r>
             <w:r>
               <w:rPr>
@@ -4234,7 +4234,7 @@
                 <w:noProof/>
                 <w:webHidden/>
               </w:rPr>
-              <w:t>15</w:t>
+              <w:t>16</w:t>
             </w:r>
             <w:r>
               <w:rPr>
@@ -4322,7 +4322,7 @@
                 <w:noProof/>
                 <w:webHidden/>
               </w:rPr>
-              <w:t>15</w:t>
+              <w:t>16</w:t>
             </w:r>
             <w:r>
               <w:rPr>
@@ -4412,7 +4412,7 @@
                 <w:noProof/>
                 <w:webHidden/>
               </w:rPr>
-              <w:t>15</w:t>
+              <w:t>16</w:t>
             </w:r>
             <w:r>
               <w:rPr>
@@ -4502,7 +4502,7 @@
                 <w:noProof/>
                 <w:webHidden/>
               </w:rPr>
-              <w:t>15</w:t>
+              <w:t>16</w:t>
             </w:r>
             <w:r>
               <w:rPr>
@@ -4592,7 +4592,7 @@
                 <w:noProof/>
                 <w:webHidden/>
               </w:rPr>
-              <w:t>15</w:t>
+              <w:t>16</w:t>
             </w:r>
             <w:r>
               <w:rPr>
@@ -4682,7 +4682,7 @@
                 <w:noProof/>
                 <w:webHidden/>
               </w:rPr>
-              <w:t>15</w:t>
+              <w:t>16</w:t>
             </w:r>
             <w:r>
               <w:rPr>
@@ -4772,7 +4772,7 @@
                 <w:noProof/>
                 <w:webHidden/>
               </w:rPr>
-              <w:t>16</w:t>
+              <w:t>17</w:t>
             </w:r>
             <w:r>
               <w:rPr>
@@ -4862,7 +4862,7 @@
                 <w:noProof/>
                 <w:webHidden/>
               </w:rPr>
-              <w:t>16</w:t>
+              <w:t>17</w:t>
             </w:r>
             <w:r>
               <w:rPr>
@@ -4950,7 +4950,7 @@
                 <w:noProof/>
                 <w:webHidden/>
               </w:rPr>
-              <w:t>16</w:t>
+              <w:t>17</w:t>
             </w:r>
             <w:r>
               <w:rPr>
@@ -5803,7 +5803,29 @@
         <w:pStyle w:val="BodyText"/>
       </w:pPr>
       <w:r>
-        <w:t>On the top left corner of the VirtualBox window, click on “Devices,” then “Insert Guest Additions CD Image.” We now want to add a user account to the group vboxsf. Go to the Ubuntu Terminal, and input these commands:</w:t>
+        <w:t xml:space="preserve">On the top left corner of the VirtualBox window, click on “Devices,” then “Insert Guest Additions CD Image.” </w:t>
+      </w:r>
+    </w:p>
+    <w:p>
+      <w:pPr>
+        <w:pStyle w:val="BodyText"/>
+      </w:pPr>
+      <w:r>
+        <w:t xml:space="preserve">Within the Ubuntu virtual machine, you should see a “disc” displayed on the left side for the guest additions CD. Open that disc, right click on “autorun.sh” and choose to run </w:t>
+      </w:r>
+      <w:r>
+        <w:t xml:space="preserve">this file </w:t>
+      </w:r>
+      <w:r>
+        <w:t>as a program.</w:t>
+      </w:r>
+    </w:p>
+    <w:p>
+      <w:pPr>
+        <w:pStyle w:val="BodyText"/>
+      </w:pPr>
+      <w:r>
+        <w:t>We now want to add a user account to the group vboxsf. Go to the Ubuntu Terminal, and input these commands:</w:t>
       </w:r>
     </w:p>
     <w:p>
@@ -5932,6 +5954,9 @@
         <w:t>Reboot</w:t>
       </w:r>
       <w:r>
+        <w:t>/restart</w:t>
+      </w:r>
+      <w:r>
         <w:t xml:space="preserve"> the Ubuntu virtual machine </w:t>
       </w:r>
       <w:r>
@@ -5943,16 +5968,42 @@
         <w:pStyle w:val="BodyText"/>
       </w:pPr>
       <w:r>
+        <w:t>Now create a shared folder on your Windows side (normally C:\SharedFolderVM )</w:t>
+      </w:r>
+    </w:p>
+    <w:p>
+      <w:pPr>
+        <w:pStyle w:val="BodyText"/>
+      </w:pPr>
+      <w:r>
         <w:t xml:space="preserve">Click </w:t>
       </w:r>
       <w:r>
-        <w:t>on “Devices,” then “Shared Folder.” Select the folder you want to share between the Ubuntu and Windows PC on the Windows File Manager by clicking on “Other” on the “Folder Path“ dropdown. Check off share Folder Options,” and right-click on “</w:t>
+        <w:t xml:space="preserve">on “Devices,” then “Shared Folder.” Select the folder you want to share between the Ubuntu and Windows PC on the Windows File Manager by clicking on “Other” on the “Folder Path“ dropdown. </w:t>
+      </w:r>
+      <w:r>
+        <w:t>Go to</w:t>
+      </w:r>
+      <w:r>
+        <w:t xml:space="preserve"> share</w:t>
+      </w:r>
+      <w:r>
+        <w:t>d</w:t>
+      </w:r>
+      <w:r>
+        <w:t xml:space="preserve"> Folder Options, and right-click on “</w:t>
       </w:r>
       <w:r>
         <w:t>Machine</w:t>
       </w:r>
       <w:r>
-        <w:t xml:space="preserve"> Folders.” Check off “Auto-mount” and “Make Permanent.”</w:t>
+        <w:t xml:space="preserve"> Folders.” </w:t>
+      </w:r>
+      <w:r>
+        <w:t>Choose</w:t>
+      </w:r>
+      <w:r>
+        <w:t xml:space="preserve"> “Auto-mount” and “Make Permanent.”</w:t>
       </w:r>
     </w:p>
     <w:p>
@@ -6322,6 +6373,7 @@
         <w:pStyle w:val="BodyText"/>
       </w:pPr>
       <w:r>
+        <w:lastRenderedPageBreak/>
         <w:t xml:space="preserve">For all installations, be sure to be within the virtual environment created with the command: </w:t>
       </w:r>
       <w:r>
@@ -6343,7 +6395,6 @@
       </w:pPr>
       <w:bookmarkStart w:id="12" w:name="_Toc103713222"/>
       <w:r>
-        <w:lastRenderedPageBreak/>
         <w:t>Installing</w:t>
       </w:r>
       <w:r>
@@ -7149,6 +7200,7 @@
         <w:pStyle w:val="BodyText"/>
       </w:pPr>
       <w:r>
+        <w:lastRenderedPageBreak/>
         <w:t>Use this command on a new terminal, then click on the window:</w:t>
       </w:r>
     </w:p>
@@ -9215,7 +9267,6 @@
         <w:rPr>
           <w:noProof/>
         </w:rPr>
-        <w:lastRenderedPageBreak/>
         <mc:AlternateContent>
           <mc:Choice Requires="wps">
             <w:drawing>
@@ -10209,6 +10260,7 @@
         <w:rPr>
           <w:noProof/>
         </w:rPr>
+        <w:lastRenderedPageBreak/>
         <w:drawing>
           <wp:inline distT="0" distB="0" distL="0" distR="0" wp14:anchorId="7B06C7ED" wp14:editId="239DFF79">
             <wp:extent cx="3968750" cy="1962068"/>
@@ -10258,17 +10310,29 @@
       </w:pPr>
       <w:bookmarkStart w:id="30" w:name="_Ref98331486"/>
       <w:r>
-        <w:lastRenderedPageBreak/>
         <w:t xml:space="preserve">Figure </w:t>
       </w:r>
-      <w:fldSimple w:instr=" SEQ Figure \* ARABIC ">
-        <w:r>
-          <w:rPr>
-            <w:noProof/>
-          </w:rPr>
-          <w:t>1</w:t>
-        </w:r>
-      </w:fldSimple>
+      <w:r>
+        <w:fldChar w:fldCharType="begin"/>
+      </w:r>
+      <w:r>
+        <w:instrText xml:space="preserve"> SEQ Figure \* ARABIC </w:instrText>
+      </w:r>
+      <w:r>
+        <w:fldChar w:fldCharType="separate"/>
+      </w:r>
+      <w:r>
+        <w:rPr>
+          <w:noProof/>
+        </w:rPr>
+        <w:t>1</w:t>
+      </w:r>
+      <w:r>
+        <w:rPr>
+          <w:noProof/>
+        </w:rPr>
+        <w:fldChar w:fldCharType="end"/>
+      </w:r>
       <w:bookmarkEnd w:id="30"/>
       <w:r>
         <w:t>. Top view of the structure of the RuO</w:t>
@@ -11392,6 +11456,7 @@
         <w:rPr>
           <w:noProof/>
         </w:rPr>
+        <w:lastRenderedPageBreak/>
         <mc:AlternateContent>
           <mc:Choice Requires="wps">
             <w:drawing>
@@ -12318,7 +12383,6 @@
         <w:t xml:space="preserve"> </w:t>
       </w:r>
       <w:r>
-        <w:lastRenderedPageBreak/>
         <w:t>simulation:</w:t>
       </w:r>
     </w:p>
@@ -14066,6 +14130,7 @@
         <w:rPr>
           <w:noProof/>
         </w:rPr>
+        <w:lastRenderedPageBreak/>
         <mc:AlternateContent>
           <mc:Choice Requires="wps">
             <w:drawing>
@@ -14610,7 +14675,6 @@
         <w:pStyle w:val="BodyText"/>
       </w:pPr>
       <w:r>
-        <w:lastRenderedPageBreak/>
         <w:t>The above commands are often sufficient when running and simulating a kmcos model, but in certain cases direct access to the Fortran data structures and methods is desirable. The Fortran modules base, lattice, and proclist are atttributes of the model instance kmc_model.so. This model instance can be explored using ipython and &lt;TAB&gt;:</w:t>
       </w:r>
     </w:p>
@@ -15694,6 +15758,7 @@
         <w:pStyle w:val="BodyText"/>
       </w:pPr>
       <w:r>
+        <w:lastRenderedPageBreak/>
         <w:t>Note that this script does not save the obtained TOFs. In case you would just want to modify the plot using data obtained previously, it can be useful to save the data to a file. An example how to</w:t>
       </w:r>
       <w:r>
@@ -16335,11 +16400,7 @@
         <w:t xml:space="preserve"> is the </w:t>
       </w:r>
       <w:r>
-        <w:t>temperature-</w:t>
-      </w:r>
-      <w:r>
-        <w:lastRenderedPageBreak/>
-        <w:t xml:space="preserve">dependent </w:t>
+        <w:t xml:space="preserve">temperature-dependent </w:t>
       </w:r>
       <w:r>
         <w:t xml:space="preserve">sticking coefficient of species </w:t>
@@ -16976,7 +17037,11 @@
         <w:t>cases,</w:t>
       </w:r>
       <w:r>
-        <w:t xml:space="preserve"> one might have a good guess of the steady-state system state in terms of (averaged) coverages. This could for example be obtained by solving the c</w:t>
+        <w:t xml:space="preserve"> one might have a good guess of the steady-state system state in terms of (averaged) </w:t>
+      </w:r>
+      <w:r>
+        <w:lastRenderedPageBreak/>
+        <w:t>coverages. This could for example be obtained by solving the c</w:t>
       </w:r>
       <w:r>
         <w:t>orresponding model in the mean-</w:t>
@@ -17109,11 +17174,7 @@
         <w:t>exist</w:t>
       </w:r>
       <w:r>
-        <w:t xml:space="preserve">, but here we will be concerned with quantifying how much the change of </w:t>
-      </w:r>
-      <w:r>
-        <w:lastRenderedPageBreak/>
-        <w:t xml:space="preserve">the rate constant </w:t>
+        <w:t xml:space="preserve">, but here we will be concerned with quantifying how much the change of the rate constant </w:t>
       </w:r>
       <m:oMath>
         <m:r>
@@ -18627,6 +18688,7 @@
       <w:bookmarkStart w:id="50" w:name="_Toc103713241"/>
       <w:bookmarkEnd w:id="49"/>
       <w:r>
+        <w:lastRenderedPageBreak/>
         <w:t>Building a kmcos model</w:t>
       </w:r>
       <w:bookmarkEnd w:id="50"/>
@@ -18761,14 +18823,27 @@
       <w:r>
         <w:t xml:space="preserve">Figure </w:t>
       </w:r>
-      <w:fldSimple w:instr=" SEQ Figure \* ARABIC ">
-        <w:r>
-          <w:rPr>
-            <w:noProof/>
-          </w:rPr>
-          <w:t>2</w:t>
-        </w:r>
-      </w:fldSimple>
+      <w:r>
+        <w:fldChar w:fldCharType="begin"/>
+      </w:r>
+      <w:r>
+        <w:instrText xml:space="preserve"> SEQ Figure \* ARABIC </w:instrText>
+      </w:r>
+      <w:r>
+        <w:fldChar w:fldCharType="separate"/>
+      </w:r>
+      <w:r>
+        <w:rPr>
+          <w:noProof/>
+        </w:rPr>
+        <w:t>2</w:t>
+      </w:r>
+      <w:r>
+        <w:rPr>
+          <w:noProof/>
+        </w:rPr>
+        <w:fldChar w:fldCharType="end"/>
+      </w:r>
       <w:bookmarkEnd w:id="53"/>
       <w:r>
         <w:t>. Structure of a kmcos model.</w:t>

</xml_diff>